<commit_message>
Uploading the latest updates on the assesments
</commit_message>
<xml_diff>
--- a/Assesment 4/Abdelrahman Adel - Assesment 4.docx
+++ b/Assesment 4/Abdelrahman Adel - Assesment 4.docx
@@ -4134,7 +4134,7 @@
           <w:r>
             <w:fldChar w:fldCharType="separate"/>
           </w:r>
-          <w:hyperlink w:anchor="_Toc68924853" w:history="1">
+          <w:hyperlink w:anchor="_Toc68925214" w:history="1">
             <w:r>
               <w:rPr>
                 <w:rStyle w:val="Hyperlink"/>
@@ -4161,7 +4161,7 @@
                 <w:noProof/>
                 <w:webHidden/>
               </w:rPr>
-              <w:instrText xml:space="preserve"> PAGEREF _Toc68924853 \h </w:instrText>
+              <w:instrText xml:space="preserve"> PAGEREF _Toc68925214 \h </w:instrText>
             </w:r>
             <w:r>
               <w:rPr>
@@ -4214,7 +4214,7 @@
       <w:pPr>
         <w:pStyle w:val="Heading1"/>
       </w:pPr>
-      <w:bookmarkStart w:id="0" w:name="_Toc68924853"/>
+      <w:bookmarkStart w:id="0" w:name="_Toc68925214"/>
       <w:r>
         <w:lastRenderedPageBreak/>
         <w:t xml:space="preserve">Creating Multiple Directories using </w:t>
@@ -4357,10 +4357,150 @@
         </w:drawing>
       </w:r>
     </w:p>
+    <w:p>
+      <w:r>
+        <w:rPr>
+          <w:noProof/>
+        </w:rPr>
+        <w:drawing>
+          <wp:inline distT="0" distB="0" distL="0" distR="0" wp14:anchorId="074409F1" wp14:editId="3B0BDCE0">
+            <wp:extent cx="5943600" cy="3343275"/>
+            <wp:effectExtent l="0" t="0" r="0" b="9525"/>
+            <wp:docPr id="33" name="Picture 33"/>
+            <wp:cNvGraphicFramePr>
+              <a:graphicFrameLocks xmlns:a="http://schemas.openxmlformats.org/drawingml/2006/main" noChangeAspect="1"/>
+            </wp:cNvGraphicFramePr>
+            <a:graphic xmlns:a="http://schemas.openxmlformats.org/drawingml/2006/main">
+              <a:graphicData uri="http://schemas.openxmlformats.org/drawingml/2006/picture">
+                <pic:pic xmlns:pic="http://schemas.openxmlformats.org/drawingml/2006/picture">
+                  <pic:nvPicPr>
+                    <pic:cNvPr id="1" name=""/>
+                    <pic:cNvPicPr/>
+                  </pic:nvPicPr>
+                  <pic:blipFill>
+                    <a:blip r:embed="rId12"/>
+                    <a:stretch>
+                      <a:fillRect/>
+                    </a:stretch>
+                  </pic:blipFill>
+                  <pic:spPr>
+                    <a:xfrm>
+                      <a:off x="0" y="0"/>
+                      <a:ext cx="5943600" cy="3343275"/>
+                    </a:xfrm>
+                    <a:prstGeom prst="rect">
+                      <a:avLst/>
+                    </a:prstGeom>
+                  </pic:spPr>
+                </pic:pic>
+              </a:graphicData>
+            </a:graphic>
+          </wp:inline>
+        </w:drawing>
+      </w:r>
+    </w:p>
     <w:p/>
+    <w:p/>
+    <w:p>
+      <w:pPr>
+        <w:rPr>
+          <w:noProof/>
+        </w:rPr>
+      </w:pPr>
+      <w:r>
+        <w:rPr>
+          <w:noProof/>
+        </w:rPr>
+        <w:lastRenderedPageBreak/>
+        <w:drawing>
+          <wp:inline distT="0" distB="0" distL="0" distR="0" wp14:anchorId="4826A834" wp14:editId="076FE63F">
+            <wp:extent cx="5943600" cy="3343275"/>
+            <wp:effectExtent l="0" t="0" r="0" b="9525"/>
+            <wp:docPr id="34" name="Picture 34"/>
+            <wp:cNvGraphicFramePr>
+              <a:graphicFrameLocks xmlns:a="http://schemas.openxmlformats.org/drawingml/2006/main" noChangeAspect="1"/>
+            </wp:cNvGraphicFramePr>
+            <a:graphic xmlns:a="http://schemas.openxmlformats.org/drawingml/2006/main">
+              <a:graphicData uri="http://schemas.openxmlformats.org/drawingml/2006/picture">
+                <pic:pic xmlns:pic="http://schemas.openxmlformats.org/drawingml/2006/picture">
+                  <pic:nvPicPr>
+                    <pic:cNvPr id="1" name=""/>
+                    <pic:cNvPicPr/>
+                  </pic:nvPicPr>
+                  <pic:blipFill>
+                    <a:blip r:embed="rId13"/>
+                    <a:stretch>
+                      <a:fillRect/>
+                    </a:stretch>
+                  </pic:blipFill>
+                  <pic:spPr>
+                    <a:xfrm>
+                      <a:off x="0" y="0"/>
+                      <a:ext cx="5943600" cy="3343275"/>
+                    </a:xfrm>
+                    <a:prstGeom prst="rect">
+                      <a:avLst/>
+                    </a:prstGeom>
+                  </pic:spPr>
+                </pic:pic>
+              </a:graphicData>
+            </a:graphic>
+          </wp:inline>
+        </w:drawing>
+      </w:r>
+    </w:p>
+    <w:p>
+      <w:pPr>
+        <w:rPr>
+          <w:noProof/>
+        </w:rPr>
+      </w:pPr>
+    </w:p>
+    <w:p>
+      <w:r>
+        <w:rPr>
+          <w:noProof/>
+        </w:rPr>
+        <w:drawing>
+          <wp:inline distT="0" distB="0" distL="0" distR="0" wp14:anchorId="5580A5DF" wp14:editId="194C905C">
+            <wp:extent cx="5943600" cy="3343275"/>
+            <wp:effectExtent l="0" t="0" r="0" b="9525"/>
+            <wp:docPr id="38" name="Picture 38"/>
+            <wp:cNvGraphicFramePr>
+              <a:graphicFrameLocks xmlns:a="http://schemas.openxmlformats.org/drawingml/2006/main" noChangeAspect="1"/>
+            </wp:cNvGraphicFramePr>
+            <a:graphic xmlns:a="http://schemas.openxmlformats.org/drawingml/2006/main">
+              <a:graphicData uri="http://schemas.openxmlformats.org/drawingml/2006/picture">
+                <pic:pic xmlns:pic="http://schemas.openxmlformats.org/drawingml/2006/picture">
+                  <pic:nvPicPr>
+                    <pic:cNvPr id="1" name=""/>
+                    <pic:cNvPicPr/>
+                  </pic:nvPicPr>
+                  <pic:blipFill>
+                    <a:blip r:embed="rId14"/>
+                    <a:stretch>
+                      <a:fillRect/>
+                    </a:stretch>
+                  </pic:blipFill>
+                  <pic:spPr>
+                    <a:xfrm>
+                      <a:off x="0" y="0"/>
+                      <a:ext cx="5943600" cy="3343275"/>
+                    </a:xfrm>
+                    <a:prstGeom prst="rect">
+                      <a:avLst/>
+                    </a:prstGeom>
+                  </pic:spPr>
+                </pic:pic>
+              </a:graphicData>
+            </a:graphic>
+          </wp:inline>
+        </w:drawing>
+      </w:r>
+    </w:p>
     <w:sectPr>
-      <w:footerReference w:type="default" r:id="rId12"/>
-      <w:footerReference w:type="first" r:id="rId13"/>
+      <w:footerReference w:type="default" r:id="rId15"/>
+      <w:footerReference w:type="first" r:id="rId16"/>
       <w:pgSz w:w="12240" w:h="15840"/>
       <w:pgMar w:top="1440" w:right="1440" w:bottom="1440" w:left="1440" w:header="720" w:footer="720" w:gutter="0"/>
       <w:pgBorders w:display="notFirstPage" w:offsetFrom="page">

</xml_diff>